<commit_message>
Documents that are downlowned
</commit_message>
<xml_diff>
--- a/files/Liam_Christopher_Jones-CV.docx
+++ b/files/Liam_Christopher_Jones-CV.docx
@@ -5,7 +5,14 @@
     <w:p>
       <w:pPr>
         <w:pStyle w:val="Normal"/>
-        <w:rPr/>
+        <w:rPr>
+          <w:rFonts w:ascii="Gadugi" w:hAnsi="Gadugi"/>
+          <w:b/>
+          <w:b/>
+          <w:color w:val="323E4F" w:themeColor="text2" w:themeShade="bf"/>
+          <w:sz w:val="24"/>
+          <w:szCs w:val="24"/>
+        </w:rPr>
       </w:pPr>
       <w:bookmarkStart w:id="0" w:name="_GoBack"/>
       <w:bookmarkEnd w:id="0"/>
@@ -44,41 +51,6 @@
           <w:szCs w:val="24"/>
         </w:rPr>
         <w:t>Liam Christopher Jones</w:t>
-      </w:r>
-    </w:p>
-    <w:p>
-      <w:pPr>
-        <w:pStyle w:val="Normal"/>
-        <w:rPr>
-          <w:rFonts w:ascii="Gadugi" w:hAnsi="Gadugi"/>
-          <w:b/>
-          <w:b/>
-          <w:color w:val="323E4F" w:themeColor="text2" w:themeShade="bf"/>
-          <w:sz w:val="24"/>
-          <w:szCs w:val="24"/>
-        </w:rPr>
-      </w:pPr>
-      <w:r>
-        <w:rPr>
-          <w:rFonts w:ascii="Arial" w:hAnsi="Arial"/>
-          <w:b/>
-          <w:color w:val="323E4F" w:themeColor="text2" w:themeShade="bf"/>
-          <w:sz w:val="24"/>
-          <w:szCs w:val="24"/>
-        </w:rPr>
-        <w:t xml:space="preserve">            </w:t>
-      </w:r>
-      <w:r>
-        <w:rPr>
-          <w:rFonts w:ascii="Arial" w:hAnsi="Arial"/>
-          <w:b/>
-          <w:color w:val="323E4F" w:themeColor="text2" w:themeShade="bf"/>
-          <w:sz w:val="24"/>
-          <w:szCs w:val="24"/>
-        </w:rPr>
-        <w:tab/>
-        <w:tab/>
-        <w:t>Address: 8 Hercules, Lotus River, Cape Town 7941</w:t>
       </w:r>
     </w:p>
     <w:p>
@@ -196,19 +168,17 @@
         <w:tab/>
         <w:t xml:space="preserve">LinkedIn: </w:t>
       </w:r>
-      <w:hyperlink r:id="rId3">
-        <w:r>
-          <w:rPr>
-            <w:rStyle w:val="InternetLink"/>
-            <w:rFonts w:ascii="Arial" w:hAnsi="Arial"/>
-            <w:b/>
-            <w:color w:val="323E4F" w:themeColor="text2" w:themeShade="bf"/>
-            <w:sz w:val="24"/>
-            <w:szCs w:val="24"/>
-          </w:rPr>
-          <w:t>https://www.linkedin.com/in/liam-jones-115247193</w:t>
-        </w:r>
-      </w:hyperlink>
+      <w:r>
+        <w:rPr>
+          <w:rStyle w:val="InternetLink"/>
+          <w:rFonts w:ascii="Arial" w:hAnsi="Arial"/>
+          <w:b/>
+          <w:color w:val="323E4F" w:themeColor="text2" w:themeShade="bf"/>
+          <w:sz w:val="24"/>
+          <w:szCs w:val="24"/>
+        </w:rPr>
+        <w:t>https://www.linkedin.com/in/liam-jones-115247193</w:t>
+      </w:r>
     </w:p>
     <w:p>
       <w:pPr>
@@ -228,17 +198,6 @@
         <w:tab/>
         <w:tab/>
         <w:tab/>
-      </w:r>
-      <w:r>
-        <w:rPr>
-          <w:rStyle w:val="InternetLink"/>
-          <w:rFonts w:ascii="Arial" w:hAnsi="Arial"/>
-          <w:b/>
-          <w:color w:val="323E4F" w:themeColor="text2" w:themeShade="bf"/>
-          <w:sz w:val="24"/>
-          <w:szCs w:val="24"/>
-          <w:u w:val="none"/>
-        </w:rPr>
         <w:t xml:space="preserve">Website: </w:t>
       </w:r>
       <w:r>
@@ -385,6 +344,64 @@
       <w:pPr>
         <w:pStyle w:val="Normal"/>
         <w:numPr>
+          <w:ilvl w:val="1"/>
+          <w:numId w:val="1"/>
+        </w:numPr>
+        <w:rPr>
+          <w:rFonts w:ascii="Arial" w:hAnsi="Arial"/>
+          <w:b w:val="false"/>
+          <w:b w:val="false"/>
+          <w:bCs w:val="false"/>
+          <w:color w:val="323E4F" w:themeColor="text2" w:themeShade="bf"/>
+          <w:sz w:val="24"/>
+          <w:szCs w:val="24"/>
+        </w:rPr>
+      </w:pPr>
+      <w:r>
+        <w:rPr>
+          <w:rFonts w:ascii="Arial" w:hAnsi="Arial"/>
+          <w:b w:val="false"/>
+          <w:bCs w:val="false"/>
+          <w:color w:val="323E4F" w:themeColor="text2" w:themeShade="bf"/>
+          <w:sz w:val="24"/>
+          <w:szCs w:val="24"/>
+        </w:rPr>
+        <w:t>BitBucket Pipelines</w:t>
+      </w:r>
+    </w:p>
+    <w:p>
+      <w:pPr>
+        <w:pStyle w:val="Normal"/>
+        <w:numPr>
+          <w:ilvl w:val="1"/>
+          <w:numId w:val="1"/>
+        </w:numPr>
+        <w:rPr>
+          <w:rFonts w:ascii="Arial" w:hAnsi="Arial"/>
+          <w:b w:val="false"/>
+          <w:b w:val="false"/>
+          <w:bCs w:val="false"/>
+          <w:color w:val="323E4F" w:themeColor="text2" w:themeShade="bf"/>
+          <w:sz w:val="24"/>
+          <w:szCs w:val="24"/>
+        </w:rPr>
+      </w:pPr>
+      <w:r>
+        <w:rPr>
+          <w:rFonts w:ascii="Arial" w:hAnsi="Arial"/>
+          <w:b w:val="false"/>
+          <w:bCs w:val="false"/>
+          <w:color w:val="323E4F" w:themeColor="text2" w:themeShade="bf"/>
+          <w:sz w:val="24"/>
+          <w:szCs w:val="24"/>
+        </w:rPr>
+        <w:t>AWS Pipelines</w:t>
+      </w:r>
+    </w:p>
+    <w:p>
+      <w:pPr>
+        <w:pStyle w:val="Normal"/>
+        <w:numPr>
           <w:ilvl w:val="0"/>
           <w:numId w:val="1"/>
         </w:numPr>
@@ -454,7 +471,7 @@
           <w:sz w:val="24"/>
           <w:szCs w:val="24"/>
         </w:rPr>
-        <w:t>JQuery</w:t>
+        <w:t>Angular.js</w:t>
       </w:r>
     </w:p>
     <w:p>
@@ -492,7 +509,7 @@
           <w:sz w:val="24"/>
           <w:szCs w:val="24"/>
         </w:rPr>
-        <w:t>React.js</w:t>
+        <w:t>Firebase Cloud Functions</w:t>
       </w:r>
     </w:p>
     <w:p>
@@ -512,6 +529,100 @@
           <w:szCs w:val="24"/>
         </w:rPr>
         <w:t>Express.js</w:t>
+      </w:r>
+    </w:p>
+    <w:p>
+      <w:pPr>
+        <w:pStyle w:val="Normal"/>
+        <w:numPr>
+          <w:ilvl w:val="1"/>
+          <w:numId w:val="1"/>
+        </w:numPr>
+        <w:rPr>
+          <w:rFonts w:ascii="Arial" w:hAnsi="Arial" w:eastAsia="Calibri" w:cs=""/>
+          <w:color w:val="323E4F" w:themeColor="text2" w:themeShade="bf"/>
+          <w:kern w:val="0"/>
+          <w:sz w:val="24"/>
+          <w:szCs w:val="24"/>
+          <w:lang w:val="en-ZA" w:eastAsia="en-US" w:bidi="ar-SA"/>
+        </w:rPr>
+      </w:pPr>
+      <w:r>
+        <w:rPr>
+          <w:rFonts w:eastAsia="Calibri" w:cs="" w:ascii="Arial" w:hAnsi="Arial"/>
+          <w:color w:val="323E4F" w:themeColor="text2" w:themeShade="bf"/>
+          <w:kern w:val="0"/>
+          <w:sz w:val="24"/>
+          <w:szCs w:val="24"/>
+          <w:lang w:val="en-ZA" w:eastAsia="en-US" w:bidi="ar-SA"/>
+        </w:rPr>
+        <w:t>JQuery</w:t>
+      </w:r>
+    </w:p>
+    <w:p>
+      <w:pPr>
+        <w:pStyle w:val="Normal"/>
+        <w:numPr>
+          <w:ilvl w:val="1"/>
+          <w:numId w:val="1"/>
+        </w:numPr>
+        <w:rPr>
+          <w:rFonts w:ascii="Arial" w:hAnsi="Arial" w:eastAsia="Calibri" w:cs=""/>
+          <w:color w:val="323E4F" w:themeColor="text2" w:themeShade="bf"/>
+          <w:kern w:val="0"/>
+          <w:sz w:val="24"/>
+          <w:szCs w:val="24"/>
+          <w:lang w:val="en-ZA" w:eastAsia="en-US" w:bidi="ar-SA"/>
+        </w:rPr>
+      </w:pPr>
+      <w:r>
+        <w:rPr>
+          <w:rFonts w:eastAsia="Calibri" w:cs="" w:ascii="Arial" w:hAnsi="Arial"/>
+          <w:color w:val="323E4F" w:themeColor="text2" w:themeShade="bf"/>
+          <w:kern w:val="0"/>
+          <w:sz w:val="24"/>
+          <w:szCs w:val="24"/>
+          <w:lang w:val="en-ZA" w:eastAsia="en-US" w:bidi="ar-SA"/>
+        </w:rPr>
+        <w:t>React.js</w:t>
+      </w:r>
+    </w:p>
+    <w:p>
+      <w:pPr>
+        <w:pStyle w:val="Normal"/>
+        <w:numPr>
+          <w:ilvl w:val="1"/>
+          <w:numId w:val="1"/>
+        </w:numPr>
+        <w:rPr/>
+      </w:pPr>
+      <w:r>
+        <w:rPr>
+          <w:rFonts w:ascii="Arial" w:hAnsi="Arial"/>
+          <w:color w:val="323E4F" w:themeColor="text2" w:themeShade="bf"/>
+          <w:sz w:val="24"/>
+          <w:szCs w:val="24"/>
+        </w:rPr>
+        <w:t>Percy.io unit testing</w:t>
+      </w:r>
+    </w:p>
+    <w:p>
+      <w:pPr>
+        <w:pStyle w:val="Normal"/>
+        <w:numPr>
+          <w:ilvl w:val="0"/>
+          <w:numId w:val="0"/>
+        </w:numPr>
+        <w:ind w:left="1080" w:hanging="0"/>
+        <w:rPr>
+          <w:rFonts w:ascii="Arial" w:hAnsi="Arial"/>
+          <w:color w:val="323E4F" w:themeColor="text2" w:themeShade="bf"/>
+          <w:sz w:val="24"/>
+          <w:szCs w:val="24"/>
+        </w:rPr>
+      </w:pPr>
+      <w:r>
+        <w:rPr/>
       </w:r>
     </w:p>
     <w:p>
@@ -659,6 +770,157 @@
           <w:color w:val="323E4F" w:themeColor="text2" w:themeShade="bf"/>
           <w:sz w:val="24"/>
           <w:szCs w:val="24"/>
+        </w:rPr>
+      </w:r>
+    </w:p>
+    <w:p>
+      <w:pPr>
+        <w:pStyle w:val="Normal"/>
+        <w:rPr>
+          <w:rFonts w:ascii="Arial" w:hAnsi="Arial"/>
+          <w:b/>
+          <w:b/>
+          <w:bCs/>
+          <w:color w:val="323E4F" w:themeColor="text2" w:themeShade="bf"/>
+          <w:sz w:val="24"/>
+          <w:szCs w:val="24"/>
+          <w:u w:val="single"/>
+        </w:rPr>
+      </w:pPr>
+      <w:r>
+        <w:rPr>
+          <w:rFonts w:ascii="Arial" w:hAnsi="Arial"/>
+          <w:b/>
+          <w:bCs/>
+          <w:color w:val="323E4F" w:themeColor="text2" w:themeShade="bf"/>
+          <w:sz w:val="24"/>
+          <w:szCs w:val="24"/>
+          <w:u w:val="single"/>
+        </w:rPr>
+        <w:t>Experience:</w:t>
+      </w:r>
+    </w:p>
+    <w:p>
+      <w:pPr>
+        <w:pStyle w:val="Normal"/>
+        <w:numPr>
+          <w:ilvl w:val="0"/>
+          <w:numId w:val="5"/>
+        </w:numPr>
+        <w:jc w:val="left"/>
+        <w:rPr>
+          <w:rFonts w:ascii="Arial" w:hAnsi="Arial"/>
+          <w:b w:val="false"/>
+          <w:b w:val="false"/>
+          <w:bCs w:val="false"/>
+          <w:color w:val="323E4F" w:themeColor="text2" w:themeShade="bf"/>
+          <w:sz w:val="24"/>
+          <w:szCs w:val="24"/>
+          <w:u w:val="single"/>
+        </w:rPr>
+      </w:pPr>
+      <w:r>
+        <w:rPr>
+          <w:rFonts w:ascii="Arial" w:hAnsi="Arial"/>
+          <w:b w:val="false"/>
+          <w:bCs w:val="false"/>
+          <w:color w:val="323E4F" w:themeColor="text2" w:themeShade="bf"/>
+          <w:sz w:val="24"/>
+          <w:szCs w:val="24"/>
+          <w:u w:val="single"/>
+        </w:rPr>
+        <w:t>Touch Foundry</w:t>
+      </w:r>
+      <w:r>
+        <w:rPr>
+          <w:rFonts w:ascii="Arial" w:hAnsi="Arial"/>
+          <w:b w:val="false"/>
+          <w:bCs w:val="false"/>
+          <w:color w:val="323E4F" w:themeColor="text2" w:themeShade="bf"/>
+          <w:sz w:val="24"/>
+          <w:szCs w:val="24"/>
+          <w:u w:val="none"/>
+        </w:rPr>
+        <w:t>(</w:t>
+      </w:r>
+      <w:hyperlink r:id="rId2">
+        <w:r>
+          <w:rPr>
+            <w:rStyle w:val="InternetLink"/>
+            <w:rFonts w:ascii="Arial" w:hAnsi="Arial"/>
+            <w:b w:val="false"/>
+            <w:bCs w:val="false"/>
+            <w:color w:val="323E4F" w:themeColor="text2" w:themeShade="bf"/>
+            <w:sz w:val="24"/>
+            <w:szCs w:val="24"/>
+            <w:u w:val="none"/>
+          </w:rPr>
+          <w:t>https://touchfoundry.co.za/</w:t>
+        </w:r>
+      </w:hyperlink>
+      <w:hyperlink r:id="rId3">
+        <w:r>
+          <w:rPr>
+            <w:rFonts w:ascii="Arial" w:hAnsi="Arial"/>
+            <w:b w:val="false"/>
+            <w:bCs w:val="false"/>
+            <w:color w:val="323E4F" w:themeColor="text2" w:themeShade="bf"/>
+            <w:sz w:val="24"/>
+            <w:szCs w:val="24"/>
+            <w:u w:val="none"/>
+          </w:rPr>
+          <w:t>):</w:t>
+        </w:r>
+      </w:hyperlink>
+    </w:p>
+    <w:p>
+      <w:pPr>
+        <w:pStyle w:val="Normal"/>
+        <w:numPr>
+          <w:ilvl w:val="1"/>
+          <w:numId w:val="5"/>
+        </w:numPr>
+        <w:jc w:val="left"/>
+        <w:rPr>
+          <w:rFonts w:ascii="Arial" w:hAnsi="Arial"/>
+          <w:b w:val="false"/>
+          <w:b w:val="false"/>
+          <w:bCs w:val="false"/>
+          <w:color w:val="323E4F" w:themeColor="text2" w:themeShade="bf"/>
+          <w:sz w:val="24"/>
+          <w:szCs w:val="24"/>
+          <w:u w:val="single"/>
+        </w:rPr>
+      </w:pPr>
+      <w:r>
+        <w:rPr>
+          <w:rFonts w:ascii="Arial" w:hAnsi="Arial"/>
+          <w:b w:val="false"/>
+          <w:bCs w:val="false"/>
+          <w:color w:val="323E4F" w:themeColor="text2" w:themeShade="bf"/>
+          <w:sz w:val="24"/>
+          <w:szCs w:val="24"/>
+          <w:u w:val="none"/>
+        </w:rPr>
+        <w:t>7months (April 2020 – October 2020)</w:t>
+      </w:r>
+    </w:p>
+    <w:p>
+      <w:pPr>
+        <w:pStyle w:val="Normal"/>
+        <w:jc w:val="left"/>
+        <w:rPr>
+          <w:b/>
+          <w:b/>
+          <w:bCs/>
+          <w:u w:val="single"/>
+        </w:rPr>
+      </w:pPr>
+      <w:r>
+        <w:rPr>
+          <w:b/>
+          <w:bCs/>
+          <w:u w:val="single"/>
         </w:rPr>
       </w:r>
     </w:p>
@@ -796,18 +1058,16 @@
         <w:spacing w:before="0" w:after="160"/>
         <w:rPr/>
       </w:pPr>
-      <w:hyperlink r:id="rId7">
-        <w:r>
-          <w:rPr>
-            <w:rStyle w:val="InternetLink"/>
-            <w:rFonts w:ascii="Arial" w:hAnsi="Arial"/>
-            <w:color w:val="323E4F" w:themeColor="text2" w:themeShade="bf"/>
-            <w:sz w:val="24"/>
-            <w:szCs w:val="24"/>
-          </w:rPr>
-          <w:t>https://github.com/LiamCJ/Ninja-Game</w:t>
-        </w:r>
-      </w:hyperlink>
+      <w:r>
+        <w:rPr>
+          <w:rStyle w:val="InternetLink"/>
+          <w:rFonts w:ascii="Arial" w:hAnsi="Arial"/>
+          <w:color w:val="323E4F" w:themeColor="text2" w:themeShade="bf"/>
+          <w:sz w:val="24"/>
+          <w:szCs w:val="24"/>
+        </w:rPr>
+        <w:t>https://github.com/LiamCJ/Ninja-Game</w:t>
+      </w:r>
     </w:p>
     <w:p>
       <w:pPr>
@@ -882,7 +1142,6 @@
       </w:pPr>
       <w:rPr>
         <w:rFonts w:ascii="Symbol" w:hAnsi="Symbol" w:cs="Symbol" w:hint="default"/>
-        <w:rFonts w:cs="OpenSymbol"/>
       </w:rPr>
     </w:lvl>
     <w:lvl w:ilvl="1">
@@ -898,7 +1157,6 @@
       </w:pPr>
       <w:rPr>
         <w:rFonts w:ascii="OpenSymbol" w:hAnsi="OpenSymbol" w:cs="OpenSymbol" w:hint="default"/>
-        <w:rFonts w:cs="OpenSymbol"/>
       </w:rPr>
     </w:lvl>
     <w:lvl w:ilvl="2">
@@ -914,7 +1172,6 @@
       </w:pPr>
       <w:rPr>
         <w:rFonts w:ascii="OpenSymbol" w:hAnsi="OpenSymbol" w:cs="OpenSymbol" w:hint="default"/>
-        <w:rFonts w:cs="OpenSymbol"/>
       </w:rPr>
     </w:lvl>
     <w:lvl w:ilvl="3">
@@ -930,7 +1187,6 @@
       </w:pPr>
       <w:rPr>
         <w:rFonts w:ascii="Symbol" w:hAnsi="Symbol" w:cs="Symbol" w:hint="default"/>
-        <w:rFonts w:cs="OpenSymbol"/>
       </w:rPr>
     </w:lvl>
     <w:lvl w:ilvl="4">
@@ -946,7 +1202,6 @@
       </w:pPr>
       <w:rPr>
         <w:rFonts w:ascii="OpenSymbol" w:hAnsi="OpenSymbol" w:cs="OpenSymbol" w:hint="default"/>
-        <w:rFonts w:cs="OpenSymbol"/>
       </w:rPr>
     </w:lvl>
     <w:lvl w:ilvl="5">
@@ -962,7 +1217,6 @@
       </w:pPr>
       <w:rPr>
         <w:rFonts w:ascii="OpenSymbol" w:hAnsi="OpenSymbol" w:cs="OpenSymbol" w:hint="default"/>
-        <w:rFonts w:cs="OpenSymbol"/>
       </w:rPr>
     </w:lvl>
     <w:lvl w:ilvl="6">
@@ -978,7 +1232,6 @@
       </w:pPr>
       <w:rPr>
         <w:rFonts w:ascii="Symbol" w:hAnsi="Symbol" w:cs="Symbol" w:hint="default"/>
-        <w:rFonts w:cs="OpenSymbol"/>
       </w:rPr>
     </w:lvl>
     <w:lvl w:ilvl="7">
@@ -994,7 +1247,6 @@
       </w:pPr>
       <w:rPr>
         <w:rFonts w:ascii="OpenSymbol" w:hAnsi="OpenSymbol" w:cs="OpenSymbol" w:hint="default"/>
-        <w:rFonts w:cs="OpenSymbol"/>
       </w:rPr>
     </w:lvl>
     <w:lvl w:ilvl="8">
@@ -1010,7 +1262,6 @@
       </w:pPr>
       <w:rPr>
         <w:rFonts w:ascii="OpenSymbol" w:hAnsi="OpenSymbol" w:cs="OpenSymbol" w:hint="default"/>
-        <w:rFonts w:cs="OpenSymbol"/>
       </w:rPr>
     </w:lvl>
   </w:abstractNum>
@@ -1028,8 +1279,6 @@
       </w:pPr>
       <w:rPr>
         <w:rFonts w:ascii="Symbol" w:hAnsi="Symbol" w:cs="Symbol" w:hint="default"/>
-        <w:b w:val="false"/>
-        <w:rFonts w:cs="OpenSymbol"/>
       </w:rPr>
     </w:lvl>
     <w:lvl w:ilvl="1">
@@ -1045,7 +1294,6 @@
       </w:pPr>
       <w:rPr>
         <w:rFonts w:ascii="OpenSymbol" w:hAnsi="OpenSymbol" w:cs="OpenSymbol" w:hint="default"/>
-        <w:rFonts w:cs="OpenSymbol"/>
       </w:rPr>
     </w:lvl>
     <w:lvl w:ilvl="2">
@@ -1061,7 +1309,6 @@
       </w:pPr>
       <w:rPr>
         <w:rFonts w:ascii="OpenSymbol" w:hAnsi="OpenSymbol" w:cs="OpenSymbol" w:hint="default"/>
-        <w:rFonts w:cs="OpenSymbol"/>
       </w:rPr>
     </w:lvl>
     <w:lvl w:ilvl="3">
@@ -1077,7 +1324,6 @@
       </w:pPr>
       <w:rPr>
         <w:rFonts w:ascii="Symbol" w:hAnsi="Symbol" w:cs="Symbol" w:hint="default"/>
-        <w:rFonts w:cs="OpenSymbol"/>
       </w:rPr>
     </w:lvl>
     <w:lvl w:ilvl="4">
@@ -1093,7 +1339,6 @@
       </w:pPr>
       <w:rPr>
         <w:rFonts w:ascii="OpenSymbol" w:hAnsi="OpenSymbol" w:cs="OpenSymbol" w:hint="default"/>
-        <w:rFonts w:cs="OpenSymbol"/>
       </w:rPr>
     </w:lvl>
     <w:lvl w:ilvl="5">
@@ -1109,7 +1354,6 @@
       </w:pPr>
       <w:rPr>
         <w:rFonts w:ascii="OpenSymbol" w:hAnsi="OpenSymbol" w:cs="OpenSymbol" w:hint="default"/>
-        <w:rFonts w:cs="OpenSymbol"/>
       </w:rPr>
     </w:lvl>
     <w:lvl w:ilvl="6">
@@ -1125,7 +1369,6 @@
       </w:pPr>
       <w:rPr>
         <w:rFonts w:ascii="Symbol" w:hAnsi="Symbol" w:cs="Symbol" w:hint="default"/>
-        <w:rFonts w:cs="OpenSymbol"/>
       </w:rPr>
     </w:lvl>
     <w:lvl w:ilvl="7">
@@ -1141,7 +1384,6 @@
       </w:pPr>
       <w:rPr>
         <w:rFonts w:ascii="OpenSymbol" w:hAnsi="OpenSymbol" w:cs="OpenSymbol" w:hint="default"/>
-        <w:rFonts w:cs="OpenSymbol"/>
       </w:rPr>
     </w:lvl>
     <w:lvl w:ilvl="8">
@@ -1157,7 +1399,6 @@
       </w:pPr>
       <w:rPr>
         <w:rFonts w:ascii="OpenSymbol" w:hAnsi="OpenSymbol" w:cs="OpenSymbol" w:hint="default"/>
-        <w:rFonts w:cs="OpenSymbol"/>
       </w:rPr>
     </w:lvl>
   </w:abstractNum>
@@ -1175,7 +1416,6 @@
       </w:pPr>
       <w:rPr>
         <w:rFonts w:ascii="Symbol" w:hAnsi="Symbol" w:cs="Symbol" w:hint="default"/>
-        <w:rFonts w:cs="OpenSymbol"/>
       </w:rPr>
     </w:lvl>
     <w:lvl w:ilvl="1">
@@ -1191,9 +1431,6 @@
       </w:pPr>
       <w:rPr>
         <w:rFonts w:ascii="OpenSymbol" w:hAnsi="OpenSymbol" w:cs="OpenSymbol" w:hint="default"/>
-        <w:sz w:val="24"/>
-        <w:b/>
-        <w:rFonts w:cs="OpenSymbol"/>
       </w:rPr>
     </w:lvl>
     <w:lvl w:ilvl="2">
@@ -1209,7 +1446,6 @@
       </w:pPr>
       <w:rPr>
         <w:rFonts w:ascii="OpenSymbol" w:hAnsi="OpenSymbol" w:cs="OpenSymbol" w:hint="default"/>
-        <w:rFonts w:cs="OpenSymbol"/>
       </w:rPr>
     </w:lvl>
     <w:lvl w:ilvl="3">
@@ -1225,7 +1461,6 @@
       </w:pPr>
       <w:rPr>
         <w:rFonts w:ascii="Symbol" w:hAnsi="Symbol" w:cs="Symbol" w:hint="default"/>
-        <w:rFonts w:cs="OpenSymbol"/>
       </w:rPr>
     </w:lvl>
     <w:lvl w:ilvl="4">
@@ -1241,7 +1476,6 @@
       </w:pPr>
       <w:rPr>
         <w:rFonts w:ascii="OpenSymbol" w:hAnsi="OpenSymbol" w:cs="OpenSymbol" w:hint="default"/>
-        <w:rFonts w:cs="OpenSymbol"/>
       </w:rPr>
     </w:lvl>
     <w:lvl w:ilvl="5">
@@ -1257,7 +1491,6 @@
       </w:pPr>
       <w:rPr>
         <w:rFonts w:ascii="OpenSymbol" w:hAnsi="OpenSymbol" w:cs="OpenSymbol" w:hint="default"/>
-        <w:rFonts w:cs="OpenSymbol"/>
       </w:rPr>
     </w:lvl>
     <w:lvl w:ilvl="6">
@@ -1273,7 +1506,6 @@
       </w:pPr>
       <w:rPr>
         <w:rFonts w:ascii="Symbol" w:hAnsi="Symbol" w:cs="Symbol" w:hint="default"/>
-        <w:rFonts w:cs="OpenSymbol"/>
       </w:rPr>
     </w:lvl>
     <w:lvl w:ilvl="7">
@@ -1289,7 +1521,6 @@
       </w:pPr>
       <w:rPr>
         <w:rFonts w:ascii="OpenSymbol" w:hAnsi="OpenSymbol" w:cs="OpenSymbol" w:hint="default"/>
-        <w:rFonts w:cs="OpenSymbol"/>
       </w:rPr>
     </w:lvl>
     <w:lvl w:ilvl="8">
@@ -1305,7 +1536,6 @@
       </w:pPr>
       <w:rPr>
         <w:rFonts w:ascii="OpenSymbol" w:hAnsi="OpenSymbol" w:cs="OpenSymbol" w:hint="default"/>
-        <w:rFonts w:cs="OpenSymbol"/>
       </w:rPr>
     </w:lvl>
   </w:abstractNum>
@@ -1323,7 +1553,6 @@
       </w:pPr>
       <w:rPr>
         <w:rFonts w:ascii="Symbol" w:hAnsi="Symbol" w:cs="Symbol" w:hint="default"/>
-        <w:rFonts w:cs="OpenSymbol"/>
       </w:rPr>
     </w:lvl>
     <w:lvl w:ilvl="1">
@@ -1339,7 +1568,6 @@
       </w:pPr>
       <w:rPr>
         <w:rFonts w:ascii="OpenSymbol" w:hAnsi="OpenSymbol" w:cs="OpenSymbol" w:hint="default"/>
-        <w:rFonts w:cs="OpenSymbol"/>
       </w:rPr>
     </w:lvl>
     <w:lvl w:ilvl="2">
@@ -1355,7 +1583,6 @@
       </w:pPr>
       <w:rPr>
         <w:rFonts w:ascii="OpenSymbol" w:hAnsi="OpenSymbol" w:cs="OpenSymbol" w:hint="default"/>
-        <w:rFonts w:cs="OpenSymbol"/>
       </w:rPr>
     </w:lvl>
     <w:lvl w:ilvl="3">
@@ -1371,7 +1598,6 @@
       </w:pPr>
       <w:rPr>
         <w:rFonts w:ascii="Symbol" w:hAnsi="Symbol" w:cs="Symbol" w:hint="default"/>
-        <w:rFonts w:cs="OpenSymbol"/>
       </w:rPr>
     </w:lvl>
     <w:lvl w:ilvl="4">
@@ -1387,7 +1613,6 @@
       </w:pPr>
       <w:rPr>
         <w:rFonts w:ascii="OpenSymbol" w:hAnsi="OpenSymbol" w:cs="OpenSymbol" w:hint="default"/>
-        <w:rFonts w:cs="OpenSymbol"/>
       </w:rPr>
     </w:lvl>
     <w:lvl w:ilvl="5">
@@ -1403,7 +1628,6 @@
       </w:pPr>
       <w:rPr>
         <w:rFonts w:ascii="OpenSymbol" w:hAnsi="OpenSymbol" w:cs="OpenSymbol" w:hint="default"/>
-        <w:rFonts w:cs="OpenSymbol"/>
       </w:rPr>
     </w:lvl>
     <w:lvl w:ilvl="6">
@@ -1419,7 +1643,6 @@
       </w:pPr>
       <w:rPr>
         <w:rFonts w:ascii="Symbol" w:hAnsi="Symbol" w:cs="Symbol" w:hint="default"/>
-        <w:rFonts w:cs="OpenSymbol"/>
       </w:rPr>
     </w:lvl>
     <w:lvl w:ilvl="7">
@@ -1435,7 +1658,6 @@
       </w:pPr>
       <w:rPr>
         <w:rFonts w:ascii="OpenSymbol" w:hAnsi="OpenSymbol" w:cs="OpenSymbol" w:hint="default"/>
-        <w:rFonts w:cs="OpenSymbol"/>
       </w:rPr>
     </w:lvl>
     <w:lvl w:ilvl="8">
@@ -1451,18 +1673,157 @@
       </w:pPr>
       <w:rPr>
         <w:rFonts w:ascii="OpenSymbol" w:hAnsi="OpenSymbol" w:cs="OpenSymbol" w:hint="default"/>
-        <w:rFonts w:cs="OpenSymbol"/>
       </w:rPr>
     </w:lvl>
   </w:abstractNum>
   <w:abstractNum w:abstractNumId="5">
     <w:lvl w:ilvl="0">
       <w:start w:val="1"/>
+      <w:numFmt w:val="bullet"/>
+      <w:lvlText w:val=""/>
+      <w:lvlJc w:val="left"/>
+      <w:pPr>
+        <w:tabs>
+          <w:tab w:val="num" w:pos="720"/>
+        </w:tabs>
+        <w:ind w:left="720" w:hanging="360"/>
+      </w:pPr>
+      <w:rPr>
+        <w:rFonts w:ascii="Symbol" w:hAnsi="Symbol" w:cs="Symbol" w:hint="default"/>
+      </w:rPr>
+    </w:lvl>
+    <w:lvl w:ilvl="1">
+      <w:start w:val="1"/>
+      <w:numFmt w:val="bullet"/>
+      <w:lvlText w:val="◦"/>
+      <w:lvlJc w:val="left"/>
+      <w:pPr>
+        <w:tabs>
+          <w:tab w:val="num" w:pos="1080"/>
+        </w:tabs>
+        <w:ind w:left="1080" w:hanging="360"/>
+      </w:pPr>
+      <w:rPr>
+        <w:rFonts w:ascii="OpenSymbol" w:hAnsi="OpenSymbol" w:cs="OpenSymbol" w:hint="default"/>
+      </w:rPr>
+    </w:lvl>
+    <w:lvl w:ilvl="2">
+      <w:start w:val="1"/>
+      <w:numFmt w:val="bullet"/>
+      <w:lvlText w:val="▪"/>
+      <w:lvlJc w:val="left"/>
+      <w:pPr>
+        <w:tabs>
+          <w:tab w:val="num" w:pos="1440"/>
+        </w:tabs>
+        <w:ind w:left="1440" w:hanging="360"/>
+      </w:pPr>
+      <w:rPr>
+        <w:rFonts w:ascii="OpenSymbol" w:hAnsi="OpenSymbol" w:cs="OpenSymbol" w:hint="default"/>
+      </w:rPr>
+    </w:lvl>
+    <w:lvl w:ilvl="3">
+      <w:start w:val="1"/>
+      <w:numFmt w:val="bullet"/>
+      <w:lvlText w:val=""/>
+      <w:lvlJc w:val="left"/>
+      <w:pPr>
+        <w:tabs>
+          <w:tab w:val="num" w:pos="1800"/>
+        </w:tabs>
+        <w:ind w:left="1800" w:hanging="360"/>
+      </w:pPr>
+      <w:rPr>
+        <w:rFonts w:ascii="Symbol" w:hAnsi="Symbol" w:cs="Symbol" w:hint="default"/>
+      </w:rPr>
+    </w:lvl>
+    <w:lvl w:ilvl="4">
+      <w:start w:val="1"/>
+      <w:numFmt w:val="bullet"/>
+      <w:lvlText w:val="◦"/>
+      <w:lvlJc w:val="left"/>
+      <w:pPr>
+        <w:tabs>
+          <w:tab w:val="num" w:pos="2160"/>
+        </w:tabs>
+        <w:ind w:left="2160" w:hanging="360"/>
+      </w:pPr>
+      <w:rPr>
+        <w:rFonts w:ascii="OpenSymbol" w:hAnsi="OpenSymbol" w:cs="OpenSymbol" w:hint="default"/>
+      </w:rPr>
+    </w:lvl>
+    <w:lvl w:ilvl="5">
+      <w:start w:val="1"/>
+      <w:numFmt w:val="bullet"/>
+      <w:lvlText w:val="▪"/>
+      <w:lvlJc w:val="left"/>
+      <w:pPr>
+        <w:tabs>
+          <w:tab w:val="num" w:pos="2520"/>
+        </w:tabs>
+        <w:ind w:left="2520" w:hanging="360"/>
+      </w:pPr>
+      <w:rPr>
+        <w:rFonts w:ascii="OpenSymbol" w:hAnsi="OpenSymbol" w:cs="OpenSymbol" w:hint="default"/>
+      </w:rPr>
+    </w:lvl>
+    <w:lvl w:ilvl="6">
+      <w:start w:val="1"/>
+      <w:numFmt w:val="bullet"/>
+      <w:lvlText w:val=""/>
+      <w:lvlJc w:val="left"/>
+      <w:pPr>
+        <w:tabs>
+          <w:tab w:val="num" w:pos="2880"/>
+        </w:tabs>
+        <w:ind w:left="2880" w:hanging="360"/>
+      </w:pPr>
+      <w:rPr>
+        <w:rFonts w:ascii="Symbol" w:hAnsi="Symbol" w:cs="Symbol" w:hint="default"/>
+      </w:rPr>
+    </w:lvl>
+    <w:lvl w:ilvl="7">
+      <w:start w:val="1"/>
+      <w:numFmt w:val="bullet"/>
+      <w:lvlText w:val="◦"/>
+      <w:lvlJc w:val="left"/>
+      <w:pPr>
+        <w:tabs>
+          <w:tab w:val="num" w:pos="3240"/>
+        </w:tabs>
+        <w:ind w:left="3240" w:hanging="360"/>
+      </w:pPr>
+      <w:rPr>
+        <w:rFonts w:ascii="OpenSymbol" w:hAnsi="OpenSymbol" w:cs="OpenSymbol" w:hint="default"/>
+      </w:rPr>
+    </w:lvl>
+    <w:lvl w:ilvl="8">
+      <w:start w:val="1"/>
+      <w:numFmt w:val="bullet"/>
+      <w:lvlText w:val="▪"/>
+      <w:lvlJc w:val="left"/>
+      <w:pPr>
+        <w:tabs>
+          <w:tab w:val="num" w:pos="3600"/>
+        </w:tabs>
+        <w:ind w:left="3600" w:hanging="360"/>
+      </w:pPr>
+      <w:rPr>
+        <w:rFonts w:ascii="OpenSymbol" w:hAnsi="OpenSymbol" w:cs="OpenSymbol" w:hint="default"/>
+      </w:rPr>
+    </w:lvl>
+  </w:abstractNum>
+  <w:abstractNum w:abstractNumId="6">
+    <w:lvl w:ilvl="0">
+      <w:start w:val="1"/>
       <w:numFmt w:val="none"/>
       <w:suff w:val="nothing"/>
       <w:lvlText w:val=""/>
       <w:lvlJc w:val="left"/>
       <w:pPr>
+        <w:tabs>
+          <w:tab w:val="num" w:pos="0"/>
+        </w:tabs>
         <w:ind w:left="0" w:hanging="0"/>
       </w:pPr>
     </w:lvl>
@@ -1473,6 +1834,9 @@
       <w:lvlText w:val=""/>
       <w:lvlJc w:val="left"/>
       <w:pPr>
+        <w:tabs>
+          <w:tab w:val="num" w:pos="0"/>
+        </w:tabs>
         <w:ind w:left="0" w:hanging="0"/>
       </w:pPr>
     </w:lvl>
@@ -1483,6 +1847,9 @@
       <w:lvlText w:val=""/>
       <w:lvlJc w:val="left"/>
       <w:pPr>
+        <w:tabs>
+          <w:tab w:val="num" w:pos="0"/>
+        </w:tabs>
         <w:ind w:left="0" w:hanging="0"/>
       </w:pPr>
     </w:lvl>
@@ -1493,6 +1860,9 @@
       <w:lvlText w:val=""/>
       <w:lvlJc w:val="left"/>
       <w:pPr>
+        <w:tabs>
+          <w:tab w:val="num" w:pos="0"/>
+        </w:tabs>
         <w:ind w:left="0" w:hanging="0"/>
       </w:pPr>
     </w:lvl>
@@ -1503,6 +1873,9 @@
       <w:lvlText w:val=""/>
       <w:lvlJc w:val="left"/>
       <w:pPr>
+        <w:tabs>
+          <w:tab w:val="num" w:pos="0"/>
+        </w:tabs>
         <w:ind w:left="0" w:hanging="0"/>
       </w:pPr>
     </w:lvl>
@@ -1513,6 +1886,9 @@
       <w:lvlText w:val=""/>
       <w:lvlJc w:val="left"/>
       <w:pPr>
+        <w:tabs>
+          <w:tab w:val="num" w:pos="0"/>
+        </w:tabs>
         <w:ind w:left="0" w:hanging="0"/>
       </w:pPr>
     </w:lvl>
@@ -1523,6 +1899,9 @@
       <w:lvlText w:val=""/>
       <w:lvlJc w:val="left"/>
       <w:pPr>
+        <w:tabs>
+          <w:tab w:val="num" w:pos="0"/>
+        </w:tabs>
         <w:ind w:left="0" w:hanging="0"/>
       </w:pPr>
     </w:lvl>
@@ -1533,6 +1912,9 @@
       <w:lvlText w:val=""/>
       <w:lvlJc w:val="left"/>
       <w:pPr>
+        <w:tabs>
+          <w:tab w:val="num" w:pos="0"/>
+        </w:tabs>
         <w:ind w:left="0" w:hanging="0"/>
       </w:pPr>
     </w:lvl>
@@ -1543,6 +1925,9 @@
       <w:lvlText w:val=""/>
       <w:lvlJc w:val="left"/>
       <w:pPr>
+        <w:tabs>
+          <w:tab w:val="num" w:pos="0"/>
+        </w:tabs>
         <w:ind w:left="0" w:hanging="0"/>
       </w:pPr>
     </w:lvl>
@@ -1562,6 +1947,9 @@
   <w:num w:numId="5">
     <w:abstractNumId w:val="5"/>
   </w:num>
+  <w:num w:numId="6">
+    <w:abstractNumId w:val="6"/>
+  </w:num>
 </w:numbering>
 </file>
 
@@ -1576,7 +1964,9 @@
       </w:rPr>
     </w:rPrDefault>
     <w:pPrDefault>
-      <w:pPr/>
+      <w:pPr>
+        <w:suppressAutoHyphens w:val="true"/>
+      </w:pPr>
     </w:pPrDefault>
   </w:docDefaults>
   <w:latentStyles w:defLockedState="0" w:defUIPriority="99" w:defSemiHidden="0" w:defUnhideWhenUsed="0" w:defQFormat="0" w:count="376">
@@ -1990,805 +2380,12 @@
       <w:rFonts w:ascii="OpenSymbol" w:hAnsi="OpenSymbol" w:eastAsia="OpenSymbol" w:cs="OpenSymbol"/>
     </w:rPr>
   </w:style>
-  <w:style w:type="character" w:styleId="ListLabel1">
-    <w:name w:val="ListLabel 1"/>
-    <w:qFormat/>
-    <w:rPr>
-      <w:rFonts w:ascii="Arial" w:hAnsi="Arial" w:cs="OpenSymbol"/>
-    </w:rPr>
-  </w:style>
-  <w:style w:type="character" w:styleId="ListLabel2">
-    <w:name w:val="ListLabel 2"/>
-    <w:qFormat/>
-    <w:rPr>
-      <w:rFonts w:cs="OpenSymbol"/>
-    </w:rPr>
-  </w:style>
-  <w:style w:type="character" w:styleId="ListLabel3">
-    <w:name w:val="ListLabel 3"/>
-    <w:qFormat/>
-    <w:rPr>
-      <w:rFonts w:cs="OpenSymbol"/>
-    </w:rPr>
-  </w:style>
-  <w:style w:type="character" w:styleId="ListLabel4">
-    <w:name w:val="ListLabel 4"/>
-    <w:qFormat/>
-    <w:rPr>
-      <w:rFonts w:cs="OpenSymbol"/>
-    </w:rPr>
-  </w:style>
-  <w:style w:type="character" w:styleId="ListLabel5">
-    <w:name w:val="ListLabel 5"/>
-    <w:qFormat/>
-    <w:rPr>
-      <w:rFonts w:cs="OpenSymbol"/>
-    </w:rPr>
-  </w:style>
-  <w:style w:type="character" w:styleId="ListLabel6">
-    <w:name w:val="ListLabel 6"/>
-    <w:qFormat/>
-    <w:rPr>
-      <w:rFonts w:cs="OpenSymbol"/>
-    </w:rPr>
-  </w:style>
-  <w:style w:type="character" w:styleId="ListLabel7">
-    <w:name w:val="ListLabel 7"/>
-    <w:qFormat/>
-    <w:rPr>
-      <w:rFonts w:cs="OpenSymbol"/>
-    </w:rPr>
-  </w:style>
-  <w:style w:type="character" w:styleId="ListLabel8">
-    <w:name w:val="ListLabel 8"/>
-    <w:qFormat/>
-    <w:rPr>
-      <w:rFonts w:cs="OpenSymbol"/>
-    </w:rPr>
-  </w:style>
-  <w:style w:type="character" w:styleId="ListLabel9">
-    <w:name w:val="ListLabel 9"/>
-    <w:qFormat/>
-    <w:rPr>
-      <w:rFonts w:cs="OpenSymbol"/>
-    </w:rPr>
-  </w:style>
-  <w:style w:type="character" w:styleId="ListLabel10">
-    <w:name w:val="ListLabel 10"/>
-    <w:qFormat/>
-    <w:rPr>
-      <w:rFonts w:ascii="Arial" w:hAnsi="Arial" w:cs="OpenSymbol"/>
-    </w:rPr>
-  </w:style>
-  <w:style w:type="character" w:styleId="ListLabel11">
-    <w:name w:val="ListLabel 11"/>
-    <w:qFormat/>
-    <w:rPr>
-      <w:rFonts w:cs="OpenSymbol"/>
-    </w:rPr>
-  </w:style>
-  <w:style w:type="character" w:styleId="ListLabel12">
-    <w:name w:val="ListLabel 12"/>
-    <w:qFormat/>
-    <w:rPr>
-      <w:rFonts w:cs="OpenSymbol"/>
-    </w:rPr>
-  </w:style>
-  <w:style w:type="character" w:styleId="ListLabel13">
-    <w:name w:val="ListLabel 13"/>
-    <w:qFormat/>
-    <w:rPr>
-      <w:rFonts w:cs="OpenSymbol"/>
-    </w:rPr>
-  </w:style>
-  <w:style w:type="character" w:styleId="ListLabel14">
-    <w:name w:val="ListLabel 14"/>
-    <w:qFormat/>
-    <w:rPr>
-      <w:rFonts w:cs="OpenSymbol"/>
-    </w:rPr>
-  </w:style>
-  <w:style w:type="character" w:styleId="ListLabel15">
-    <w:name w:val="ListLabel 15"/>
-    <w:qFormat/>
-    <w:rPr>
-      <w:rFonts w:cs="OpenSymbol"/>
-    </w:rPr>
-  </w:style>
-  <w:style w:type="character" w:styleId="ListLabel16">
-    <w:name w:val="ListLabel 16"/>
-    <w:qFormat/>
-    <w:rPr>
-      <w:rFonts w:cs="OpenSymbol"/>
-    </w:rPr>
-  </w:style>
-  <w:style w:type="character" w:styleId="ListLabel17">
-    <w:name w:val="ListLabel 17"/>
-    <w:qFormat/>
-    <w:rPr>
-      <w:rFonts w:cs="OpenSymbol"/>
-    </w:rPr>
-  </w:style>
-  <w:style w:type="character" w:styleId="ListLabel18">
-    <w:name w:val="ListLabel 18"/>
-    <w:qFormat/>
-    <w:rPr>
-      <w:rFonts w:cs="OpenSymbol"/>
-    </w:rPr>
-  </w:style>
-  <w:style w:type="character" w:styleId="ListLabel19">
-    <w:name w:val="ListLabel 19"/>
-    <w:qFormat/>
-    <w:rPr>
-      <w:rFonts w:ascii="Arial" w:hAnsi="Arial" w:cs="OpenSymbol"/>
-    </w:rPr>
-  </w:style>
-  <w:style w:type="character" w:styleId="ListLabel20">
-    <w:name w:val="ListLabel 20"/>
-    <w:qFormat/>
-    <w:rPr>
-      <w:rFonts w:cs="OpenSymbol"/>
-    </w:rPr>
-  </w:style>
-  <w:style w:type="character" w:styleId="ListLabel21">
-    <w:name w:val="ListLabel 21"/>
-    <w:qFormat/>
-    <w:rPr>
-      <w:rFonts w:cs="OpenSymbol"/>
-    </w:rPr>
-  </w:style>
-  <w:style w:type="character" w:styleId="ListLabel22">
-    <w:name w:val="ListLabel 22"/>
-    <w:qFormat/>
-    <w:rPr>
-      <w:rFonts w:cs="OpenSymbol"/>
-    </w:rPr>
-  </w:style>
-  <w:style w:type="character" w:styleId="ListLabel23">
-    <w:name w:val="ListLabel 23"/>
-    <w:qFormat/>
-    <w:rPr>
-      <w:rFonts w:cs="OpenSymbol"/>
-    </w:rPr>
-  </w:style>
-  <w:style w:type="character" w:styleId="ListLabel24">
-    <w:name w:val="ListLabel 24"/>
-    <w:qFormat/>
-    <w:rPr>
-      <w:rFonts w:cs="OpenSymbol"/>
-    </w:rPr>
-  </w:style>
-  <w:style w:type="character" w:styleId="ListLabel25">
-    <w:name w:val="ListLabel 25"/>
-    <w:qFormat/>
-    <w:rPr>
-      <w:rFonts w:cs="OpenSymbol"/>
-    </w:rPr>
-  </w:style>
-  <w:style w:type="character" w:styleId="ListLabel26">
-    <w:name w:val="ListLabel 26"/>
-    <w:qFormat/>
-    <w:rPr>
-      <w:rFonts w:cs="OpenSymbol"/>
-    </w:rPr>
-  </w:style>
-  <w:style w:type="character" w:styleId="ListLabel27">
-    <w:name w:val="ListLabel 27"/>
-    <w:qFormat/>
-    <w:rPr>
-      <w:rFonts w:cs="OpenSymbol"/>
-    </w:rPr>
-  </w:style>
-  <w:style w:type="character" w:styleId="ListLabel28">
-    <w:name w:val="ListLabel 28"/>
-    <w:qFormat/>
-    <w:rPr>
-      <w:rFonts w:ascii="Arial" w:hAnsi="Arial" w:cs="OpenSymbol"/>
-    </w:rPr>
-  </w:style>
-  <w:style w:type="character" w:styleId="ListLabel29">
-    <w:name w:val="ListLabel 29"/>
-    <w:qFormat/>
-    <w:rPr>
-      <w:rFonts w:cs="OpenSymbol"/>
-    </w:rPr>
-  </w:style>
-  <w:style w:type="character" w:styleId="ListLabel30">
-    <w:name w:val="ListLabel 30"/>
-    <w:qFormat/>
-    <w:rPr>
-      <w:rFonts w:cs="OpenSymbol"/>
-    </w:rPr>
-  </w:style>
-  <w:style w:type="character" w:styleId="ListLabel31">
-    <w:name w:val="ListLabel 31"/>
-    <w:qFormat/>
-    <w:rPr>
-      <w:rFonts w:cs="OpenSymbol"/>
-    </w:rPr>
-  </w:style>
-  <w:style w:type="character" w:styleId="ListLabel32">
-    <w:name w:val="ListLabel 32"/>
-    <w:qFormat/>
-    <w:rPr>
-      <w:rFonts w:cs="OpenSymbol"/>
-    </w:rPr>
-  </w:style>
-  <w:style w:type="character" w:styleId="ListLabel33">
-    <w:name w:val="ListLabel 33"/>
-    <w:qFormat/>
-    <w:rPr>
-      <w:rFonts w:cs="OpenSymbol"/>
-    </w:rPr>
-  </w:style>
-  <w:style w:type="character" w:styleId="ListLabel34">
-    <w:name w:val="ListLabel 34"/>
-    <w:qFormat/>
-    <w:rPr>
-      <w:rFonts w:cs="OpenSymbol"/>
-    </w:rPr>
-  </w:style>
-  <w:style w:type="character" w:styleId="ListLabel35">
-    <w:name w:val="ListLabel 35"/>
-    <w:qFormat/>
-    <w:rPr>
-      <w:rFonts w:cs="OpenSymbol"/>
-    </w:rPr>
-  </w:style>
-  <w:style w:type="character" w:styleId="ListLabel36">
-    <w:name w:val="ListLabel 36"/>
-    <w:qFormat/>
-    <w:rPr>
-      <w:rFonts w:cs="OpenSymbol"/>
-    </w:rPr>
-  </w:style>
   <w:style w:type="character" w:styleId="InternetLink">
-    <w:name w:val="Internet Link"/>
+    <w:name w:val="Hyperlink"/>
     <w:rPr>
       <w:color w:val="000080"/>
       <w:u w:val="single"/>
       <w:lang w:val="zxx" w:eastAsia="zxx" w:bidi="zxx"/>
-    </w:rPr>
-  </w:style>
-  <w:style w:type="character" w:styleId="ListLabel37">
-    <w:name w:val="ListLabel 37"/>
-    <w:qFormat/>
-    <w:rPr>
-      <w:rFonts w:ascii="Arial" w:hAnsi="Arial" w:cs="OpenSymbol"/>
-    </w:rPr>
-  </w:style>
-  <w:style w:type="character" w:styleId="ListLabel38">
-    <w:name w:val="ListLabel 38"/>
-    <w:qFormat/>
-    <w:rPr>
-      <w:rFonts w:ascii="Arial" w:hAnsi="Arial" w:cs="OpenSymbol"/>
-    </w:rPr>
-  </w:style>
-  <w:style w:type="character" w:styleId="ListLabel39">
-    <w:name w:val="ListLabel 39"/>
-    <w:qFormat/>
-    <w:rPr>
-      <w:rFonts w:cs="OpenSymbol"/>
-    </w:rPr>
-  </w:style>
-  <w:style w:type="character" w:styleId="ListLabel40">
-    <w:name w:val="ListLabel 40"/>
-    <w:qFormat/>
-    <w:rPr>
-      <w:rFonts w:cs="OpenSymbol"/>
-    </w:rPr>
-  </w:style>
-  <w:style w:type="character" w:styleId="ListLabel41">
-    <w:name w:val="ListLabel 41"/>
-    <w:qFormat/>
-    <w:rPr>
-      <w:rFonts w:cs="OpenSymbol"/>
-    </w:rPr>
-  </w:style>
-  <w:style w:type="character" w:styleId="ListLabel42">
-    <w:name w:val="ListLabel 42"/>
-    <w:qFormat/>
-    <w:rPr>
-      <w:rFonts w:cs="OpenSymbol"/>
-    </w:rPr>
-  </w:style>
-  <w:style w:type="character" w:styleId="ListLabel43">
-    <w:name w:val="ListLabel 43"/>
-    <w:qFormat/>
-    <w:rPr>
-      <w:rFonts w:cs="OpenSymbol"/>
-    </w:rPr>
-  </w:style>
-  <w:style w:type="character" w:styleId="ListLabel44">
-    <w:name w:val="ListLabel 44"/>
-    <w:qFormat/>
-    <w:rPr>
-      <w:rFonts w:cs="OpenSymbol"/>
-    </w:rPr>
-  </w:style>
-  <w:style w:type="character" w:styleId="ListLabel45">
-    <w:name w:val="ListLabel 45"/>
-    <w:qFormat/>
-    <w:rPr>
-      <w:rFonts w:cs="OpenSymbol"/>
-    </w:rPr>
-  </w:style>
-  <w:style w:type="character" w:styleId="ListLabel46">
-    <w:name w:val="ListLabel 46"/>
-    <w:qFormat/>
-    <w:rPr>
-      <w:rFonts w:cs="OpenSymbol"/>
-      <w:b w:val="false"/>
-    </w:rPr>
-  </w:style>
-  <w:style w:type="character" w:styleId="ListLabel47">
-    <w:name w:val="ListLabel 47"/>
-    <w:qFormat/>
-    <w:rPr>
-      <w:rFonts w:cs="OpenSymbol"/>
-    </w:rPr>
-  </w:style>
-  <w:style w:type="character" w:styleId="ListLabel48">
-    <w:name w:val="ListLabel 48"/>
-    <w:qFormat/>
-    <w:rPr>
-      <w:rFonts w:cs="OpenSymbol"/>
-    </w:rPr>
-  </w:style>
-  <w:style w:type="character" w:styleId="ListLabel49">
-    <w:name w:val="ListLabel 49"/>
-    <w:qFormat/>
-    <w:rPr>
-      <w:rFonts w:cs="OpenSymbol"/>
-    </w:rPr>
-  </w:style>
-  <w:style w:type="character" w:styleId="ListLabel50">
-    <w:name w:val="ListLabel 50"/>
-    <w:qFormat/>
-    <w:rPr>
-      <w:rFonts w:cs="OpenSymbol"/>
-    </w:rPr>
-  </w:style>
-  <w:style w:type="character" w:styleId="ListLabel51">
-    <w:name w:val="ListLabel 51"/>
-    <w:qFormat/>
-    <w:rPr>
-      <w:rFonts w:cs="OpenSymbol"/>
-    </w:rPr>
-  </w:style>
-  <w:style w:type="character" w:styleId="ListLabel52">
-    <w:name w:val="ListLabel 52"/>
-    <w:qFormat/>
-    <w:rPr>
-      <w:rFonts w:cs="OpenSymbol"/>
-    </w:rPr>
-  </w:style>
-  <w:style w:type="character" w:styleId="ListLabel53">
-    <w:name w:val="ListLabel 53"/>
-    <w:qFormat/>
-    <w:rPr>
-      <w:rFonts w:cs="OpenSymbol"/>
-    </w:rPr>
-  </w:style>
-  <w:style w:type="character" w:styleId="ListLabel54">
-    <w:name w:val="ListLabel 54"/>
-    <w:qFormat/>
-    <w:rPr>
-      <w:rFonts w:cs="OpenSymbol"/>
-    </w:rPr>
-  </w:style>
-  <w:style w:type="character" w:styleId="ListLabel55">
-    <w:name w:val="ListLabel 55"/>
-    <w:qFormat/>
-    <w:rPr>
-      <w:rFonts w:cs="OpenSymbol"/>
-    </w:rPr>
-  </w:style>
-  <w:style w:type="character" w:styleId="ListLabel56">
-    <w:name w:val="ListLabel 56"/>
-    <w:qFormat/>
-    <w:rPr>
-      <w:rFonts w:ascii="Arial" w:hAnsi="Arial" w:cs="OpenSymbol"/>
-      <w:b/>
-      <w:sz w:val="24"/>
-    </w:rPr>
-  </w:style>
-  <w:style w:type="character" w:styleId="ListLabel57">
-    <w:name w:val="ListLabel 57"/>
-    <w:qFormat/>
-    <w:rPr>
-      <w:rFonts w:cs="OpenSymbol"/>
-    </w:rPr>
-  </w:style>
-  <w:style w:type="character" w:styleId="ListLabel58">
-    <w:name w:val="ListLabel 58"/>
-    <w:qFormat/>
-    <w:rPr>
-      <w:rFonts w:cs="OpenSymbol"/>
-    </w:rPr>
-  </w:style>
-  <w:style w:type="character" w:styleId="ListLabel59">
-    <w:name w:val="ListLabel 59"/>
-    <w:qFormat/>
-    <w:rPr>
-      <w:rFonts w:cs="OpenSymbol"/>
-    </w:rPr>
-  </w:style>
-  <w:style w:type="character" w:styleId="ListLabel60">
-    <w:name w:val="ListLabel 60"/>
-    <w:qFormat/>
-    <w:rPr>
-      <w:rFonts w:cs="OpenSymbol"/>
-    </w:rPr>
-  </w:style>
-  <w:style w:type="character" w:styleId="ListLabel61">
-    <w:name w:val="ListLabel 61"/>
-    <w:qFormat/>
-    <w:rPr>
-      <w:rFonts w:cs="OpenSymbol"/>
-    </w:rPr>
-  </w:style>
-  <w:style w:type="character" w:styleId="ListLabel62">
-    <w:name w:val="ListLabel 62"/>
-    <w:qFormat/>
-    <w:rPr>
-      <w:rFonts w:cs="OpenSymbol"/>
-    </w:rPr>
-  </w:style>
-  <w:style w:type="character" w:styleId="ListLabel63">
-    <w:name w:val="ListLabel 63"/>
-    <w:qFormat/>
-    <w:rPr>
-      <w:rFonts w:cs="OpenSymbol"/>
-    </w:rPr>
-  </w:style>
-  <w:style w:type="character" w:styleId="ListLabel64">
-    <w:name w:val="ListLabel 64"/>
-    <w:qFormat/>
-    <w:rPr>
-      <w:rFonts w:cs="OpenSymbol"/>
-    </w:rPr>
-  </w:style>
-  <w:style w:type="character" w:styleId="ListLabel65">
-    <w:name w:val="ListLabel 65"/>
-    <w:qFormat/>
-    <w:rPr>
-      <w:rFonts w:cs="OpenSymbol"/>
-    </w:rPr>
-  </w:style>
-  <w:style w:type="character" w:styleId="ListLabel66">
-    <w:name w:val="ListLabel 66"/>
-    <w:qFormat/>
-    <w:rPr>
-      <w:rFonts w:cs="OpenSymbol"/>
-    </w:rPr>
-  </w:style>
-  <w:style w:type="character" w:styleId="ListLabel67">
-    <w:name w:val="ListLabel 67"/>
-    <w:qFormat/>
-    <w:rPr>
-      <w:rFonts w:cs="OpenSymbol"/>
-    </w:rPr>
-  </w:style>
-  <w:style w:type="character" w:styleId="ListLabel68">
-    <w:name w:val="ListLabel 68"/>
-    <w:qFormat/>
-    <w:rPr>
-      <w:rFonts w:cs="OpenSymbol"/>
-    </w:rPr>
-  </w:style>
-  <w:style w:type="character" w:styleId="ListLabel69">
-    <w:name w:val="ListLabel 69"/>
-    <w:qFormat/>
-    <w:rPr>
-      <w:rFonts w:cs="OpenSymbol"/>
-    </w:rPr>
-  </w:style>
-  <w:style w:type="character" w:styleId="ListLabel70">
-    <w:name w:val="ListLabel 70"/>
-    <w:qFormat/>
-    <w:rPr>
-      <w:rFonts w:cs="OpenSymbol"/>
-    </w:rPr>
-  </w:style>
-  <w:style w:type="character" w:styleId="ListLabel71">
-    <w:name w:val="ListLabel 71"/>
-    <w:qFormat/>
-    <w:rPr>
-      <w:rFonts w:cs="OpenSymbol"/>
-    </w:rPr>
-  </w:style>
-  <w:style w:type="character" w:styleId="ListLabel72">
-    <w:name w:val="ListLabel 72"/>
-    <w:qFormat/>
-    <w:rPr>
-      <w:rFonts w:cs="OpenSymbol"/>
-    </w:rPr>
-  </w:style>
-  <w:style w:type="character" w:styleId="ListLabel73">
-    <w:name w:val="ListLabel 73"/>
-    <w:qFormat/>
-    <w:rPr>
-      <w:rFonts w:ascii="Arial" w:hAnsi="Arial"/>
-      <w:b/>
-      <w:color w:val="323E4F" w:themeColor="text2" w:themeShade="bf"/>
-      <w:sz w:val="24"/>
-      <w:szCs w:val="24"/>
-    </w:rPr>
-  </w:style>
-  <w:style w:type="character" w:styleId="ListLabel74">
-    <w:name w:val="ListLabel 74"/>
-    <w:qFormat/>
-    <w:rPr>
-      <w:rFonts w:ascii="Arial" w:hAnsi="Arial"/>
-      <w:color w:val="323E4F" w:themeColor="text2" w:themeShade="bf"/>
-      <w:sz w:val="24"/>
-      <w:szCs w:val="24"/>
-    </w:rPr>
-  </w:style>
-  <w:style w:type="character" w:styleId="ListLabel75">
-    <w:name w:val="ListLabel 75"/>
-    <w:qFormat/>
-    <w:rPr>
-      <w:rFonts w:ascii="Arial" w:hAnsi="Arial" w:cs="OpenSymbol"/>
-    </w:rPr>
-  </w:style>
-  <w:style w:type="character" w:styleId="ListLabel76">
-    <w:name w:val="ListLabel 76"/>
-    <w:qFormat/>
-    <w:rPr>
-      <w:rFonts w:ascii="Arial" w:hAnsi="Arial" w:cs="OpenSymbol"/>
-    </w:rPr>
-  </w:style>
-  <w:style w:type="character" w:styleId="ListLabel77">
-    <w:name w:val="ListLabel 77"/>
-    <w:qFormat/>
-    <w:rPr>
-      <w:rFonts w:cs="OpenSymbol"/>
-    </w:rPr>
-  </w:style>
-  <w:style w:type="character" w:styleId="ListLabel78">
-    <w:name w:val="ListLabel 78"/>
-    <w:qFormat/>
-    <w:rPr>
-      <w:rFonts w:cs="OpenSymbol"/>
-    </w:rPr>
-  </w:style>
-  <w:style w:type="character" w:styleId="ListLabel79">
-    <w:name w:val="ListLabel 79"/>
-    <w:qFormat/>
-    <w:rPr>
-      <w:rFonts w:cs="OpenSymbol"/>
-    </w:rPr>
-  </w:style>
-  <w:style w:type="character" w:styleId="ListLabel80">
-    <w:name w:val="ListLabel 80"/>
-    <w:qFormat/>
-    <w:rPr>
-      <w:rFonts w:cs="OpenSymbol"/>
-    </w:rPr>
-  </w:style>
-  <w:style w:type="character" w:styleId="ListLabel81">
-    <w:name w:val="ListLabel 81"/>
-    <w:qFormat/>
-    <w:rPr>
-      <w:rFonts w:cs="OpenSymbol"/>
-    </w:rPr>
-  </w:style>
-  <w:style w:type="character" w:styleId="ListLabel82">
-    <w:name w:val="ListLabel 82"/>
-    <w:qFormat/>
-    <w:rPr>
-      <w:rFonts w:cs="OpenSymbol"/>
-    </w:rPr>
-  </w:style>
-  <w:style w:type="character" w:styleId="ListLabel83">
-    <w:name w:val="ListLabel 83"/>
-    <w:qFormat/>
-    <w:rPr>
-      <w:rFonts w:cs="OpenSymbol"/>
-    </w:rPr>
-  </w:style>
-  <w:style w:type="character" w:styleId="ListLabel84">
-    <w:name w:val="ListLabel 84"/>
-    <w:qFormat/>
-    <w:rPr>
-      <w:rFonts w:cs="OpenSymbol"/>
-      <w:b w:val="false"/>
-    </w:rPr>
-  </w:style>
-  <w:style w:type="character" w:styleId="ListLabel85">
-    <w:name w:val="ListLabel 85"/>
-    <w:qFormat/>
-    <w:rPr>
-      <w:rFonts w:cs="OpenSymbol"/>
-    </w:rPr>
-  </w:style>
-  <w:style w:type="character" w:styleId="ListLabel86">
-    <w:name w:val="ListLabel 86"/>
-    <w:qFormat/>
-    <w:rPr>
-      <w:rFonts w:cs="OpenSymbol"/>
-    </w:rPr>
-  </w:style>
-  <w:style w:type="character" w:styleId="ListLabel87">
-    <w:name w:val="ListLabel 87"/>
-    <w:qFormat/>
-    <w:rPr>
-      <w:rFonts w:cs="OpenSymbol"/>
-    </w:rPr>
-  </w:style>
-  <w:style w:type="character" w:styleId="ListLabel88">
-    <w:name w:val="ListLabel 88"/>
-    <w:qFormat/>
-    <w:rPr>
-      <w:rFonts w:cs="OpenSymbol"/>
-    </w:rPr>
-  </w:style>
-  <w:style w:type="character" w:styleId="ListLabel89">
-    <w:name w:val="ListLabel 89"/>
-    <w:qFormat/>
-    <w:rPr>
-      <w:rFonts w:cs="OpenSymbol"/>
-    </w:rPr>
-  </w:style>
-  <w:style w:type="character" w:styleId="ListLabel90">
-    <w:name w:val="ListLabel 90"/>
-    <w:qFormat/>
-    <w:rPr>
-      <w:rFonts w:cs="OpenSymbol"/>
-    </w:rPr>
-  </w:style>
-  <w:style w:type="character" w:styleId="ListLabel91">
-    <w:name w:val="ListLabel 91"/>
-    <w:qFormat/>
-    <w:rPr>
-      <w:rFonts w:cs="OpenSymbol"/>
-    </w:rPr>
-  </w:style>
-  <w:style w:type="character" w:styleId="ListLabel92">
-    <w:name w:val="ListLabel 92"/>
-    <w:qFormat/>
-    <w:rPr>
-      <w:rFonts w:cs="OpenSymbol"/>
-    </w:rPr>
-  </w:style>
-  <w:style w:type="character" w:styleId="ListLabel93">
-    <w:name w:val="ListLabel 93"/>
-    <w:qFormat/>
-    <w:rPr>
-      <w:rFonts w:cs="OpenSymbol"/>
-    </w:rPr>
-  </w:style>
-  <w:style w:type="character" w:styleId="ListLabel94">
-    <w:name w:val="ListLabel 94"/>
-    <w:qFormat/>
-    <w:rPr>
-      <w:rFonts w:cs="OpenSymbol"/>
-      <w:b/>
-      <w:sz w:val="24"/>
-    </w:rPr>
-  </w:style>
-  <w:style w:type="character" w:styleId="ListLabel95">
-    <w:name w:val="ListLabel 95"/>
-    <w:qFormat/>
-    <w:rPr>
-      <w:rFonts w:cs="OpenSymbol"/>
-    </w:rPr>
-  </w:style>
-  <w:style w:type="character" w:styleId="ListLabel96">
-    <w:name w:val="ListLabel 96"/>
-    <w:qFormat/>
-    <w:rPr>
-      <w:rFonts w:cs="OpenSymbol"/>
-    </w:rPr>
-  </w:style>
-  <w:style w:type="character" w:styleId="ListLabel97">
-    <w:name w:val="ListLabel 97"/>
-    <w:qFormat/>
-    <w:rPr>
-      <w:rFonts w:cs="OpenSymbol"/>
-    </w:rPr>
-  </w:style>
-  <w:style w:type="character" w:styleId="ListLabel98">
-    <w:name w:val="ListLabel 98"/>
-    <w:qFormat/>
-    <w:rPr>
-      <w:rFonts w:cs="OpenSymbol"/>
-    </w:rPr>
-  </w:style>
-  <w:style w:type="character" w:styleId="ListLabel99">
-    <w:name w:val="ListLabel 99"/>
-    <w:qFormat/>
-    <w:rPr>
-      <w:rFonts w:cs="OpenSymbol"/>
-    </w:rPr>
-  </w:style>
-  <w:style w:type="character" w:styleId="ListLabel100">
-    <w:name w:val="ListLabel 100"/>
-    <w:qFormat/>
-    <w:rPr>
-      <w:rFonts w:cs="OpenSymbol"/>
-    </w:rPr>
-  </w:style>
-  <w:style w:type="character" w:styleId="ListLabel101">
-    <w:name w:val="ListLabel 101"/>
-    <w:qFormat/>
-    <w:rPr>
-      <w:rFonts w:cs="OpenSymbol"/>
-    </w:rPr>
-  </w:style>
-  <w:style w:type="character" w:styleId="ListLabel102">
-    <w:name w:val="ListLabel 102"/>
-    <w:qFormat/>
-    <w:rPr>
-      <w:rFonts w:cs="OpenSymbol"/>
-    </w:rPr>
-  </w:style>
-  <w:style w:type="character" w:styleId="ListLabel103">
-    <w:name w:val="ListLabel 103"/>
-    <w:qFormat/>
-    <w:rPr>
-      <w:rFonts w:cs="OpenSymbol"/>
-    </w:rPr>
-  </w:style>
-  <w:style w:type="character" w:styleId="ListLabel104">
-    <w:name w:val="ListLabel 104"/>
-    <w:qFormat/>
-    <w:rPr>
-      <w:rFonts w:cs="OpenSymbol"/>
-    </w:rPr>
-  </w:style>
-  <w:style w:type="character" w:styleId="ListLabel105">
-    <w:name w:val="ListLabel 105"/>
-    <w:qFormat/>
-    <w:rPr>
-      <w:rFonts w:cs="OpenSymbol"/>
-    </w:rPr>
-  </w:style>
-  <w:style w:type="character" w:styleId="ListLabel106">
-    <w:name w:val="ListLabel 106"/>
-    <w:qFormat/>
-    <w:rPr>
-      <w:rFonts w:cs="OpenSymbol"/>
-    </w:rPr>
-  </w:style>
-  <w:style w:type="character" w:styleId="ListLabel107">
-    <w:name w:val="ListLabel 107"/>
-    <w:qFormat/>
-    <w:rPr>
-      <w:rFonts w:cs="OpenSymbol"/>
-    </w:rPr>
-  </w:style>
-  <w:style w:type="character" w:styleId="ListLabel108">
-    <w:name w:val="ListLabel 108"/>
-    <w:qFormat/>
-    <w:rPr>
-      <w:rFonts w:cs="OpenSymbol"/>
-    </w:rPr>
-  </w:style>
-  <w:style w:type="character" w:styleId="ListLabel109">
-    <w:name w:val="ListLabel 109"/>
-    <w:qFormat/>
-    <w:rPr>
-      <w:rFonts w:cs="OpenSymbol"/>
-    </w:rPr>
-  </w:style>
-  <w:style w:type="character" w:styleId="ListLabel110">
-    <w:name w:val="ListLabel 110"/>
-    <w:qFormat/>
-    <w:rPr>
-      <w:rFonts w:cs="OpenSymbol"/>
-    </w:rPr>
-  </w:style>
-  <w:style w:type="character" w:styleId="ListLabel111">
-    <w:name w:val="ListLabel 111"/>
-    <w:qFormat/>
-    <w:rPr>
-      <w:rFonts w:ascii="Arial" w:hAnsi="Arial"/>
-      <w:color w:val="323E4F" w:themeColor="text2" w:themeShade="bf"/>
-      <w:sz w:val="24"/>
-      <w:szCs w:val="24"/>
     </w:rPr>
   </w:style>
   <w:style w:type="paragraph" w:styleId="Heading">

</xml_diff>